<commit_message>
Update especificação - adiconada secção parâmetro --no-order
</commit_message>
<xml_diff>
--- a/observatory/documentation/programa-e-parametros.docx
+++ b/observatory/documentation/programa-e-parametros.docx
@@ -508,12 +508,12 @@
       <w:pPr>
         <w:pStyle w:val="Normal"/>
         <w:rPr>
-          <w:rFonts w:asciiTheme="minorHAnsi" w:cstheme="minorBidi" w:eastAsiaTheme="minorHAnsi" w:hAnsiTheme="minorHAnsi"/>
-        </w:rPr>
-      </w:pPr>
-      <w:r>
-        <w:rPr>
-          <w:rFonts w:asciiTheme="minorHAnsi" w:cstheme="minorBidi" w:eastAsiaTheme="minorHAnsi" w:hAnsiTheme="minorHAnsi"/>
+          <w:rFonts w:ascii="Calibri" w:hAnsi="Calibri" w:eastAsia="Calibri" w:cs="" w:asciiTheme="minorHAnsi" w:cstheme="minorBidi" w:eastAsiaTheme="minorHAnsi" w:hAnsiTheme="minorHAnsi"/>
+        </w:rPr>
+      </w:pPr>
+      <w:r>
+        <w:rPr>
+          <w:rFonts w:eastAsia="Calibri" w:cs="" w:cstheme="minorBidi" w:eastAsiaTheme="minorHAnsi"/>
           <w:lang w:val="pt-PT"/>
         </w:rPr>
         <w:t>--full-report list-name == nome da lista de que a folha de cálculo no report está completa; pode-se repetir a opção.</w:t>
@@ -523,6 +523,45 @@
       <w:pPr>
         <w:pStyle w:val="Normal"/>
         <w:rPr>
+          <w:rFonts w:ascii="Calibri" w:hAnsi="Calibri" w:eastAsia="Calibri" w:cs="" w:asciiTheme="minorHAnsi" w:cstheme="minorBidi" w:eastAsiaTheme="minorHAnsi" w:hAnsiTheme="minorHAnsi"/>
+        </w:rPr>
+      </w:pPr>
+      <w:r>
+        <w:rPr/>
+      </w:r>
+    </w:p>
+    <w:p>
+      <w:pPr>
+        <w:pStyle w:val="Normal"/>
+        <w:rPr>
+          <w:rFonts w:ascii="Calibri" w:hAnsi="Calibri" w:eastAsia="Calibri" w:cs="" w:asciiTheme="minorHAnsi" w:cstheme="minorBidi" w:eastAsiaTheme="minorHAnsi" w:hAnsiTheme="minorHAnsi"/>
+        </w:rPr>
+      </w:pPr>
+      <w:r>
+        <w:rPr/>
+        <w:t xml:space="preserve">--no-order </w:t>
+      </w:r>
+      <w:r>
+        <w:rPr/>
+        <w:t>list-name ==</w:t>
+      </w:r>
+      <w:r>
+        <w:rPr/>
+        <w:t xml:space="preserve"> Este parâmetro aceita como argumento o nome de uma lista e não ordena os domínios da mesma (os domínios são apresentados pela ordem que foram testados - a ordem no ficheiro que especifica quais os domínios a testar); </w:t>
+      </w:r>
+      <w:r>
+        <w:rPr/>
+        <w:t>pode-se repetir a opção</w:t>
+      </w:r>
+      <w:r>
+        <w:rPr/>
+        <w:t>.</w:t>
+      </w:r>
+    </w:p>
+    <w:p>
+      <w:pPr>
+        <w:pStyle w:val="Normal"/>
+        <w:rPr>
           <w:lang w:val="pt-PT"/>
         </w:rPr>
       </w:pPr>
@@ -670,6 +709,31 @@
           <w:lang w:val="pt-PT"/>
         </w:rPr>
         <w:t>Se algum dos ficheiros não existir ou estiver corrompido, aborta e não produz relatório.</w:t>
+      </w:r>
+    </w:p>
+    <w:p>
+      <w:pPr>
+        <w:pStyle w:val="Normal"/>
+        <w:rPr>
+          <w:lang w:val="pt-PT"/>
+        </w:rPr>
+      </w:pPr>
+      <w:r>
+        <w:rPr/>
+      </w:r>
+    </w:p>
+    <w:p>
+      <w:pPr>
+        <w:pStyle w:val="Normal"/>
+        <w:rPr>
+          <w:lang w:val="pt-PT"/>
+        </w:rPr>
+      </w:pPr>
+      <w:r>
+        <w:rPr>
+          <w:lang w:val="pt-PT"/>
+        </w:rPr>
+        <w:t>Por omissão, os resultados das listas são ordenados por ordem decrescente com base no score do Internet.nl. Assim, caso não seja necessária esta ordenação, deve ser especificado o parâmetro “--no-order” acima descrito. Neste caso, a ordenação corresponde à ordem no ficheiro que especifica quais os domínios a testar.</w:t>
       </w:r>
     </w:p>
     <w:p>

</xml_diff>